<commit_message>
Atualizacao da descricao do projeto
</commit_message>
<xml_diff>
--- a/DescricaoBolaoLP3.docx
+++ b/DescricaoBolaoLP3.docx
@@ -102,6 +102,7 @@
     <w:p>
       <w:pPr>
         <w:ind w:firstLine="720"/>
+        <w:jc w:val="both"/>
       </w:pPr>
       <w:r>
         <w:rPr>
@@ -113,6 +114,7 @@
     <w:p>
       <w:pPr>
         <w:ind w:firstLine="720"/>
+        <w:jc w:val="both"/>
       </w:pPr>
       <w:r>
         <w:rPr>
@@ -124,6 +126,7 @@
     <w:p>
       <w:pPr>
         <w:ind w:firstLine="720"/>
+        <w:jc w:val="both"/>
       </w:pPr>
       <w:r>
         <w:rPr>
@@ -143,55 +146,114 @@
       </w:r>
     </w:p>
     <w:p>
-      <w:pPr>
-        <w:ind w:firstLine="720"/>
-      </w:pPr>
-      <w:r>
-        <w:rPr>
-          <w:rtl w:val="0"/>
-        </w:rPr>
-      </w:r>
-    </w:p>
-    <w:p>
-      <w:pPr/>
-      <w:r>
-        <w:rPr>
-          <w:rtl w:val="0"/>
-        </w:rPr>
-      </w:r>
-    </w:p>
-    <w:p>
-      <w:pPr/>
-      <w:r>
-        <w:rPr>
-          <w:rtl w:val="0"/>
-        </w:rPr>
-        <w:t xml:space="preserve">Descrição das classes:</w:t>
-      </w:r>
-    </w:p>
-    <w:p>
-      <w:pPr/>
-      <w:r>
-        <w:rPr>
-          <w:rtl w:val="0"/>
-        </w:rPr>
-        <w:t xml:space="preserve">Jogador: conterá os dados de cadastro do usuário.</w:t>
-      </w:r>
-    </w:p>
-    <w:p>
-      <w:pPr/>
-      <w:r>
-        <w:rPr>
-          <w:rtl w:val="0"/>
-        </w:rPr>
-      </w:r>
-    </w:p>
-    <w:p>
-      <w:pPr/>
-      <w:r>
-        <w:rPr>
-          <w:rtl w:val="0"/>
-        </w:rPr>
+      <w:pPr/>
+      <w:r>
+        <w:rPr>
+          <w:rtl w:val="0"/>
+        </w:rPr>
+      </w:r>
+    </w:p>
+    <w:p>
+      <w:pPr/>
+      <w:r>
+        <w:rPr>
+          <w:rtl w:val="0"/>
+        </w:rPr>
+      </w:r>
+    </w:p>
+    <w:p>
+      <w:pPr/>
+      <w:r>
+        <w:rPr>
+          <w:rtl w:val="0"/>
+        </w:rPr>
+        <w:t xml:space="preserve">D</w:t>
+      </w:r>
+      <w:r>
+        <w:rPr>
+          <w:rtl w:val="0"/>
+        </w:rPr>
+        <w:t xml:space="preserve">escrição das classes:</w:t>
+      </w:r>
+    </w:p>
+    <w:p>
+      <w:pPr/>
+      <w:r>
+        <w:rPr>
+          <w:rtl w:val="0"/>
+        </w:rPr>
+      </w:r>
+    </w:p>
+    <w:p>
+      <w:pPr/>
+      <w:r>
+        <w:rPr>
+          <w:rtl w:val="0"/>
+        </w:rPr>
+        <w:t xml:space="preserve">Jogador: conterá os dados de cadastro do usuário;</w:t>
+      </w:r>
+    </w:p>
+    <w:p>
+      <w:pPr/>
+      <w:r>
+        <w:rPr>
+          <w:rtl w:val="0"/>
+        </w:rPr>
+        <w:t xml:space="preserve">Grupo: nome do bolão, nome dos jogadores participantes, pontuação geral dos participantes;</w:t>
+      </w:r>
+    </w:p>
+    <w:p>
+      <w:pPr/>
+      <w:r>
+        <w:rPr>
+          <w:rtl w:val="0"/>
+        </w:rPr>
+        <w:t xml:space="preserve">Palpite: Identificação da partida, palpite da partida, nome do jogador dono do palpite;</w:t>
+      </w:r>
+    </w:p>
+    <w:p>
+      <w:pPr/>
+      <w:r>
+        <w:rPr>
+          <w:rtl w:val="0"/>
+        </w:rPr>
+        <w:t xml:space="preserve">Partida: Equipes da partida, tempo disponível para submeter palpites, hora e data da mesma, resultado da partida;</w:t>
+      </w:r>
+    </w:p>
+    <w:p>
+      <w:pPr/>
+      <w:r>
+        <w:rPr>
+          <w:rtl w:val="0"/>
+        </w:rPr>
+        <w:t xml:space="preserve">Equipe: Informações e descrições da seleção.</w:t>
+      </w:r>
+    </w:p>
+    <w:p>
+      <w:pPr/>
+      <w:r>
+        <w:rPr>
+          <w:rtl w:val="0"/>
+        </w:rPr>
+        <w:t xml:space="preserve">ControleJogador: adiciona, edita ou remove jogadores do sistema;</w:t>
+      </w:r>
+    </w:p>
+    <w:p>
+      <w:pPr/>
+      <w:r>
+        <w:rPr>
+          <w:rtl w:val="0"/>
+        </w:rPr>
+        <w:t xml:space="preserve">ControleGrupo: adiciona, edita ou remove grupos do sistema;</w:t>
+      </w:r>
+    </w:p>
+    <w:p>
+      <w:pPr/>
+      <w:r>
+        <w:rPr>
+          <w:rtl w:val="0"/>
+        </w:rPr>
+        <w:t xml:space="preserve">ControlePartida: adiciona, edita ou remove partidas do sistema;</w:t>
       </w:r>
     </w:p>
     <w:sectPr>

</xml_diff>